<commit_message>
prueba de paso de test que fallaban travis
</commit_message>
<xml_diff>
--- a/censuses_2b/letters/56378435A.docx
+++ b/censuses_2b/letters/56378435A.docx
@@ -12,11 +12,11 @@
         <w:br/>
         <w:t>User :	ignacio@uniovi.es</w:t>
         <w:br/>
-        <w:t>Password :	CGdw7xvQ</w:t>
+        <w:t>Password :	eTqNoB7t</w:t>
         <w:br/>
         <w:t>Thanks for using our service, hope all went well.</w:t>
         <w:br/>
-        <w:t>Thu Feb 25 22:45:18 CET 2016</w:t>
+        <w:t>Tue Apr 26 16:05:16 CEST 2016</w:t>
       </w:r>
     </w:p>
   </w:body>

</xml_diff>

<commit_message>
Integrating censuses2b (PollingPlace) step 2
</commit_message>
<xml_diff>
--- a/censuses_2b/letters/56378435A.docx
+++ b/censuses_2b/letters/56378435A.docx
@@ -12,11 +12,11 @@
         <w:br/>
         <w:t>User :	ignacio@uniovi.es</w:t>
         <w:br/>
-        <w:t>Password :	7ev8IFdk</w:t>
+        <w:t>Password :	alTOyBvW</w:t>
         <w:br/>
         <w:t>Thanks for using our service, hope all went well.</w:t>
         <w:br/>
-        <w:t>Mon May 02 00:05:10 CEST 2016</w:t>
+        <w:t>Mon May 02 00:39:48 CEST 2016</w:t>
       </w:r>
     </w:p>
   </w:body>

</xml_diff>